<commit_message>
updated google assistant response
</commit_message>
<xml_diff>
--- a/client/generated.docx
+++ b/client/generated.docx
@@ -2,31 +2,9 @@
 <file path=word/document.xml><?xml version="1.0" encoding="utf-8"?>
 <w:document xmlns:wpc="http://schemas.microsoft.com/office/word/2010/wordprocessingCanvas" xmlns:mo="http://schemas.microsoft.com/office/mac/office/2008/main" xmlns:mc="http://schemas.openxmlformats.org/markup-compatibility/2006" xmlns:mv="urn:schemas-microsoft-com:mac:vml" xmlns:o="urn:schemas-microsoft-com:office:office" xmlns:r="http://schemas.openxmlformats.org/officeDocument/2006/relationships" xmlns:m="http://schemas.openxmlformats.org/officeDocument/2006/math" xmlns:v="urn:schemas-microsoft-com:vml" xmlns:wp14="http://schemas.microsoft.com/office/word/2010/wordprocessingDrawing" xmlns:wp="http://schemas.openxmlformats.org/drawingml/2006/wordprocessingDrawing" xmlns:w10="urn:schemas-microsoft-com:office:word" xmlns:w="http://schemas.openxmlformats.org/wordprocessingml/2006/main" xmlns:w14="http://schemas.microsoft.com/office/word/2010/wordml" xmlns:wpg="http://schemas.microsoft.com/office/word/2010/wordprocessingGroup" xmlns:wpi="http://schemas.microsoft.com/office/word/2010/wordprocessingInk" xmlns:wne="http://schemas.microsoft.com/office/word/2006/wordml" xmlns:wps="http://schemas.microsoft.com/office/word/2010/wordprocessingShape" mc:Ignorable="w14 wp14">
   <w:body>
-    <w:p/>
-    <w:p>
-      <w:pPr>
-        <w:pStyle w:val="Heading1"/>
-      </w:pPr>
-      <w:r>
-        <w:t>Hello World!</w:t>
-      </w:r>
-    </w:p>
     <w:p>
       <w:r>
-        <w:t xml:space="preserve">New Paragraph </w:t>
-        <w:br/>
-      </w:r>
-      <w:r>
-        <w:t>This is so Awesome1!</w:t>
-      </w:r>
-      <w:r>
-        <w:t>This is so Awesome2!</w:t>
-      </w:r>
-      <w:r>
-        <w:t>This is so Awesome3!</w:t>
-      </w:r>
-      <w:r>
-        <w:t>This is so Awesome4!</w:t>
+        <w:t>megha is a bad girl</w:t>
       </w:r>
     </w:p>
     <w:sectPr>

</xml_diff>

<commit_message>
switched to redis (again!)
</commit_message>
<xml_diff>
--- a/client/generated.docx
+++ b/client/generated.docx
@@ -4,10 +4,10 @@
   <w:body>
     <w:p>
       <w:r>
-        <w:t>my name is megha</w:t>
+        <w:t>hello world</w:t>
       </w:r>
       <w:r>
-        <w:t>hi my name is rohit</w:t>
+        <w:t>hello world!!!!</w:t>
       </w:r>
     </w:p>
     <w:sectPr>

</xml_diff>